<commit_message>
Uploaded All Inception Documents
</commit_message>
<xml_diff>
--- a/Glossary.docx
+++ b/Glossary.docx
@@ -21,266 +21,749 @@
     </w:p>
     <w:p>
       <w:pPr>
-        <w:pStyle w:val="ListParagraph"/>
-        <w:numPr>
-          <w:ilvl w:val="0"/>
-          <w:numId w:val="1"/>
-        </w:numPr>
+        <w:spacing w:line="276" w:lineRule="auto"/>
+        <w:jc w:val="center"/>
+        <w:rPr>
+          <w:rFonts w:ascii="Times New Roman" w:hAnsi="Times New Roman" w:cs="Times New Roman"/>
+          <w:b/>
+        </w:rPr>
+      </w:pPr>
+    </w:p>
+    <w:tbl>
+      <w:tblPr>
+        <w:tblStyle w:val="TableGrid"/>
+        <w:tblW w:w="0" w:type="auto"/>
+        <w:tblLook w:val="04A0" w:firstRow="1" w:lastRow="0" w:firstColumn="1" w:lastColumn="0" w:noHBand="0" w:noVBand="1"/>
+      </w:tblPr>
+      <w:tblGrid>
+        <w:gridCol w:w="2065"/>
+        <w:gridCol w:w="1800"/>
+        <w:gridCol w:w="3147"/>
+        <w:gridCol w:w="2338"/>
+      </w:tblGrid>
+      <w:tr>
+        <w:tc>
+          <w:tcPr>
+            <w:tcW w:w="2065" w:type="dxa"/>
+            <w:shd w:val="clear" w:color="auto" w:fill="D9E2F3" w:themeFill="accent1" w:themeFillTint="33"/>
+          </w:tcPr>
+          <w:p>
+            <w:pPr>
+              <w:spacing w:line="276" w:lineRule="auto"/>
+              <w:rPr>
+                <w:rFonts w:ascii="Times New Roman" w:hAnsi="Times New Roman" w:cs="Times New Roman"/>
+                <w:b/>
+              </w:rPr>
+            </w:pPr>
+            <w:r>
+              <w:rPr>
+                <w:rFonts w:ascii="Times New Roman" w:hAnsi="Times New Roman" w:cs="Times New Roman"/>
+                <w:b/>
+              </w:rPr>
+              <w:t>Version</w:t>
+            </w:r>
+          </w:p>
+        </w:tc>
+        <w:tc>
+          <w:tcPr>
+            <w:tcW w:w="1800" w:type="dxa"/>
+            <w:shd w:val="clear" w:color="auto" w:fill="D9E2F3" w:themeFill="accent1" w:themeFillTint="33"/>
+          </w:tcPr>
+          <w:p>
+            <w:pPr>
+              <w:spacing w:line="276" w:lineRule="auto"/>
+              <w:rPr>
+                <w:rFonts w:ascii="Times New Roman" w:hAnsi="Times New Roman" w:cs="Times New Roman"/>
+                <w:b/>
+              </w:rPr>
+            </w:pPr>
+            <w:r>
+              <w:rPr>
+                <w:rFonts w:ascii="Times New Roman" w:hAnsi="Times New Roman" w:cs="Times New Roman"/>
+                <w:b/>
+              </w:rPr>
+              <w:t>Date</w:t>
+            </w:r>
+          </w:p>
+        </w:tc>
+        <w:tc>
+          <w:tcPr>
+            <w:tcW w:w="3147" w:type="dxa"/>
+            <w:shd w:val="clear" w:color="auto" w:fill="D9E2F3" w:themeFill="accent1" w:themeFillTint="33"/>
+          </w:tcPr>
+          <w:p>
+            <w:pPr>
+              <w:spacing w:line="276" w:lineRule="auto"/>
+              <w:rPr>
+                <w:rFonts w:ascii="Times New Roman" w:hAnsi="Times New Roman" w:cs="Times New Roman"/>
+                <w:b/>
+              </w:rPr>
+            </w:pPr>
+            <w:r>
+              <w:rPr>
+                <w:rFonts w:ascii="Times New Roman" w:hAnsi="Times New Roman" w:cs="Times New Roman"/>
+                <w:b/>
+              </w:rPr>
+              <w:t>Description</w:t>
+            </w:r>
+          </w:p>
+        </w:tc>
+        <w:tc>
+          <w:tcPr>
+            <w:tcW w:w="2338" w:type="dxa"/>
+            <w:shd w:val="clear" w:color="auto" w:fill="D9E2F3" w:themeFill="accent1" w:themeFillTint="33"/>
+          </w:tcPr>
+          <w:p>
+            <w:pPr>
+              <w:spacing w:line="276" w:lineRule="auto"/>
+              <w:rPr>
+                <w:rFonts w:ascii="Times New Roman" w:hAnsi="Times New Roman" w:cs="Times New Roman"/>
+                <w:b/>
+              </w:rPr>
+            </w:pPr>
+            <w:r>
+              <w:rPr>
+                <w:rFonts w:ascii="Times New Roman" w:hAnsi="Times New Roman" w:cs="Times New Roman"/>
+                <w:b/>
+              </w:rPr>
+              <w:t>Author</w:t>
+            </w:r>
+          </w:p>
+        </w:tc>
+      </w:tr>
+      <w:tr>
+        <w:tc>
+          <w:tcPr>
+            <w:tcW w:w="2065" w:type="dxa"/>
+          </w:tcPr>
+          <w:p>
+            <w:pPr>
+              <w:spacing w:line="276" w:lineRule="auto"/>
+              <w:rPr>
+                <w:rFonts w:ascii="Times New Roman" w:hAnsi="Times New Roman" w:cs="Times New Roman"/>
+              </w:rPr>
+            </w:pPr>
+            <w:r>
+              <w:rPr>
+                <w:rFonts w:ascii="Times New Roman" w:hAnsi="Times New Roman" w:cs="Times New Roman"/>
+              </w:rPr>
+              <w:t>Inception Draft</w:t>
+            </w:r>
+          </w:p>
+        </w:tc>
+        <w:tc>
+          <w:tcPr>
+            <w:tcW w:w="1800" w:type="dxa"/>
+          </w:tcPr>
+          <w:p>
+            <w:pPr>
+              <w:spacing w:line="276" w:lineRule="auto"/>
+              <w:rPr>
+                <w:rFonts w:ascii="Times New Roman" w:hAnsi="Times New Roman" w:cs="Times New Roman"/>
+              </w:rPr>
+            </w:pPr>
+            <w:r>
+              <w:rPr>
+                <w:rFonts w:ascii="Times New Roman" w:hAnsi="Times New Roman" w:cs="Times New Roman"/>
+              </w:rPr>
+              <w:t>July 20</w:t>
+            </w:r>
+            <w:bookmarkStart w:id="0" w:name="_GoBack"/>
+            <w:bookmarkEnd w:id="0"/>
+            <w:r>
+              <w:rPr>
+                <w:rFonts w:ascii="Times New Roman" w:hAnsi="Times New Roman" w:cs="Times New Roman"/>
+              </w:rPr>
+              <w:t>, 2018</w:t>
+            </w:r>
+          </w:p>
+        </w:tc>
+        <w:tc>
+          <w:tcPr>
+            <w:tcW w:w="3147" w:type="dxa"/>
+          </w:tcPr>
+          <w:p>
+            <w:pPr>
+              <w:spacing w:line="276" w:lineRule="auto"/>
+              <w:rPr>
+                <w:rFonts w:ascii="Times New Roman" w:hAnsi="Times New Roman" w:cs="Times New Roman"/>
+              </w:rPr>
+            </w:pPr>
+            <w:r>
+              <w:rPr>
+                <w:rFonts w:ascii="Times New Roman" w:hAnsi="Times New Roman" w:cs="Times New Roman"/>
+              </w:rPr>
+              <w:t>First draft. To be refined primarily during elaboration phase.</w:t>
+            </w:r>
+          </w:p>
+        </w:tc>
+        <w:tc>
+          <w:tcPr>
+            <w:tcW w:w="2338" w:type="dxa"/>
+          </w:tcPr>
+          <w:p>
+            <w:pPr>
+              <w:spacing w:line="276" w:lineRule="auto"/>
+              <w:rPr>
+                <w:rFonts w:ascii="Times New Roman" w:hAnsi="Times New Roman" w:cs="Times New Roman"/>
+              </w:rPr>
+            </w:pPr>
+            <w:r>
+              <w:rPr>
+                <w:rFonts w:ascii="Times New Roman" w:hAnsi="Times New Roman" w:cs="Times New Roman"/>
+              </w:rPr>
+              <w:t>Katy Atchison</w:t>
+            </w:r>
+          </w:p>
+        </w:tc>
+      </w:tr>
+    </w:tbl>
+    <w:p>
+      <w:pPr>
+        <w:spacing w:line="276" w:lineRule="auto"/>
+        <w:jc w:val="center"/>
+        <w:rPr>
+          <w:rFonts w:ascii="Times New Roman" w:hAnsi="Times New Roman" w:cs="Times New Roman"/>
+          <w:b/>
+        </w:rPr>
+      </w:pPr>
+    </w:p>
+    <w:p>
+      <w:pPr>
+        <w:spacing w:line="276" w:lineRule="auto"/>
+        <w:jc w:val="center"/>
+        <w:rPr>
+          <w:rFonts w:ascii="Times New Roman" w:hAnsi="Times New Roman" w:cs="Times New Roman"/>
+          <w:b/>
+        </w:rPr>
+      </w:pPr>
+    </w:p>
+    <w:tbl>
+      <w:tblPr>
+        <w:tblStyle w:val="TableGrid"/>
+        <w:tblW w:w="0" w:type="auto"/>
+        <w:tblLook w:val="04A0" w:firstRow="1" w:lastRow="0" w:firstColumn="1" w:lastColumn="0" w:noHBand="0" w:noVBand="1"/>
+      </w:tblPr>
+      <w:tblGrid>
+        <w:gridCol w:w="1975"/>
+        <w:gridCol w:w="7375"/>
+      </w:tblGrid>
+      <w:tr>
+        <w:tc>
+          <w:tcPr>
+            <w:tcW w:w="1975" w:type="dxa"/>
+            <w:shd w:val="clear" w:color="auto" w:fill="D9E2F3" w:themeFill="accent1" w:themeFillTint="33"/>
+          </w:tcPr>
+          <w:p>
+            <w:pPr>
+              <w:spacing w:line="276" w:lineRule="auto"/>
+              <w:rPr>
+                <w:rFonts w:ascii="Times New Roman" w:hAnsi="Times New Roman" w:cs="Times New Roman"/>
+                <w:b/>
+              </w:rPr>
+            </w:pPr>
+            <w:r>
+              <w:rPr>
+                <w:rFonts w:ascii="Times New Roman" w:hAnsi="Times New Roman" w:cs="Times New Roman"/>
+                <w:b/>
+              </w:rPr>
+              <w:t>Term</w:t>
+            </w:r>
+          </w:p>
+        </w:tc>
+        <w:tc>
+          <w:tcPr>
+            <w:tcW w:w="7375" w:type="dxa"/>
+            <w:shd w:val="clear" w:color="auto" w:fill="D9E2F3" w:themeFill="accent1" w:themeFillTint="33"/>
+          </w:tcPr>
+          <w:p>
+            <w:pPr>
+              <w:spacing w:line="276" w:lineRule="auto"/>
+              <w:rPr>
+                <w:rFonts w:ascii="Times New Roman" w:hAnsi="Times New Roman" w:cs="Times New Roman"/>
+                <w:b/>
+              </w:rPr>
+            </w:pPr>
+            <w:r>
+              <w:rPr>
+                <w:rFonts w:ascii="Times New Roman" w:hAnsi="Times New Roman" w:cs="Times New Roman"/>
+                <w:b/>
+              </w:rPr>
+              <w:t>Definition</w:t>
+            </w:r>
+          </w:p>
+        </w:tc>
+      </w:tr>
+      <w:tr>
+        <w:tc>
+          <w:tcPr>
+            <w:tcW w:w="1975" w:type="dxa"/>
+          </w:tcPr>
+          <w:p>
+            <w:pPr>
+              <w:spacing w:line="276" w:lineRule="auto"/>
+              <w:rPr>
+                <w:rFonts w:ascii="Times New Roman" w:hAnsi="Times New Roman" w:cs="Times New Roman"/>
+                <w:b/>
+              </w:rPr>
+            </w:pPr>
+            <w:r>
+              <w:rPr>
+                <w:rFonts w:ascii="Times New Roman" w:hAnsi="Times New Roman" w:cs="Times New Roman"/>
+                <w:b/>
+              </w:rPr>
+              <w:t>All</w:t>
+            </w:r>
+          </w:p>
+        </w:tc>
+        <w:tc>
+          <w:tcPr>
+            <w:tcW w:w="7375" w:type="dxa"/>
+          </w:tcPr>
+          <w:p>
+            <w:pPr>
+              <w:spacing w:line="276" w:lineRule="auto"/>
+              <w:rPr>
+                <w:rFonts w:ascii="Times New Roman" w:hAnsi="Times New Roman" w:cs="Times New Roman"/>
+                <w:b/>
+              </w:rPr>
+            </w:pPr>
+            <w:r>
+              <w:rPr>
+                <w:rFonts w:ascii="Times New Roman" w:hAnsi="Times New Roman" w:cs="Times New Roman"/>
+              </w:rPr>
+              <w:t>A Category-like list that stores a collection of books. This is where all books created are stored and can be used to generate a list of all of the books at any time. This is also where the user goes to find any books that they have not otherwise categorized.</w:t>
+            </w:r>
+          </w:p>
+        </w:tc>
+      </w:tr>
+      <w:tr>
+        <w:tc>
+          <w:tcPr>
+            <w:tcW w:w="1975" w:type="dxa"/>
+          </w:tcPr>
+          <w:p>
+            <w:pPr>
+              <w:spacing w:line="276" w:lineRule="auto"/>
+              <w:rPr>
+                <w:rFonts w:ascii="Times New Roman" w:hAnsi="Times New Roman" w:cs="Times New Roman"/>
+                <w:b/>
+              </w:rPr>
+            </w:pPr>
+            <w:r>
+              <w:rPr>
+                <w:rFonts w:ascii="Times New Roman" w:hAnsi="Times New Roman" w:cs="Times New Roman"/>
+                <w:b/>
+              </w:rPr>
+              <w:t>Book</w:t>
+            </w:r>
+          </w:p>
+        </w:tc>
+        <w:tc>
+          <w:tcPr>
+            <w:tcW w:w="7375" w:type="dxa"/>
+          </w:tcPr>
+          <w:p>
+            <w:pPr>
+              <w:spacing w:line="276" w:lineRule="auto"/>
+              <w:rPr>
+                <w:rFonts w:ascii="Times New Roman" w:hAnsi="Times New Roman" w:cs="Times New Roman"/>
+                <w:b/>
+              </w:rPr>
+            </w:pPr>
+            <w:r>
+              <w:rPr>
+                <w:rFonts w:ascii="Times New Roman" w:hAnsi="Times New Roman" w:cs="Times New Roman"/>
+              </w:rPr>
+              <w:t>A</w:t>
+            </w:r>
+            <w:r>
+              <w:rPr>
+                <w:rFonts w:ascii="Times New Roman" w:hAnsi="Times New Roman" w:cs="Times New Roman"/>
+              </w:rPr>
+              <w:t xml:space="preserve"> class representing a physical book that the user may have read or wants to read. Will have attributes, such as Title, Author, and number of pages corresponding to the physical book.</w:t>
+            </w:r>
+          </w:p>
+        </w:tc>
+      </w:tr>
+      <w:tr>
+        <w:tc>
+          <w:tcPr>
+            <w:tcW w:w="1975" w:type="dxa"/>
+          </w:tcPr>
+          <w:p>
+            <w:pPr>
+              <w:spacing w:line="276" w:lineRule="auto"/>
+              <w:rPr>
+                <w:rFonts w:ascii="Times New Roman" w:hAnsi="Times New Roman" w:cs="Times New Roman"/>
+                <w:b/>
+              </w:rPr>
+            </w:pPr>
+            <w:proofErr w:type="spellStart"/>
+            <w:r>
+              <w:rPr>
+                <w:rFonts w:ascii="Times New Roman" w:hAnsi="Times New Roman" w:cs="Times New Roman"/>
+                <w:b/>
+              </w:rPr>
+              <w:t>BookID</w:t>
+            </w:r>
+            <w:proofErr w:type="spellEnd"/>
+          </w:p>
+        </w:tc>
+        <w:tc>
+          <w:tcPr>
+            <w:tcW w:w="7375" w:type="dxa"/>
+          </w:tcPr>
+          <w:p>
+            <w:pPr>
+              <w:spacing w:line="276" w:lineRule="auto"/>
+              <w:rPr>
+                <w:rFonts w:ascii="Times New Roman" w:hAnsi="Times New Roman" w:cs="Times New Roman"/>
+                <w:b/>
+              </w:rPr>
+            </w:pPr>
+            <w:r>
+              <w:rPr>
+                <w:rFonts w:ascii="Times New Roman" w:hAnsi="Times New Roman" w:cs="Times New Roman"/>
+              </w:rPr>
+              <w:t>A</w:t>
+            </w:r>
+            <w:r>
+              <w:rPr>
+                <w:rFonts w:ascii="Times New Roman" w:hAnsi="Times New Roman" w:cs="Times New Roman"/>
+              </w:rPr>
+              <w:t xml:space="preserve"> hidden attribute in the Book class that distinguishes the Book objects from one another and acts as a primary key in the database holding all books. </w:t>
+            </w:r>
+          </w:p>
+        </w:tc>
+      </w:tr>
+      <w:tr>
+        <w:tc>
+          <w:tcPr>
+            <w:tcW w:w="1975" w:type="dxa"/>
+          </w:tcPr>
+          <w:p>
+            <w:pPr>
+              <w:spacing w:line="276" w:lineRule="auto"/>
+              <w:rPr>
+                <w:rFonts w:ascii="Times New Roman" w:hAnsi="Times New Roman" w:cs="Times New Roman"/>
+                <w:b/>
+              </w:rPr>
+            </w:pPr>
+            <w:r>
+              <w:rPr>
+                <w:rFonts w:ascii="Times New Roman" w:hAnsi="Times New Roman" w:cs="Times New Roman"/>
+                <w:b/>
+              </w:rPr>
+              <w:t>Category</w:t>
+            </w:r>
+          </w:p>
+        </w:tc>
+        <w:tc>
+          <w:tcPr>
+            <w:tcW w:w="7375" w:type="dxa"/>
+          </w:tcPr>
+          <w:p>
+            <w:pPr>
+              <w:spacing w:line="276" w:lineRule="auto"/>
+              <w:rPr>
+                <w:rFonts w:ascii="Times New Roman" w:hAnsi="Times New Roman" w:cs="Times New Roman"/>
+                <w:b/>
+              </w:rPr>
+            </w:pPr>
+            <w:r>
+              <w:rPr>
+                <w:rFonts w:ascii="Times New Roman" w:hAnsi="Times New Roman" w:cs="Times New Roman"/>
+              </w:rPr>
+              <w:t>C</w:t>
+            </w:r>
+            <w:r>
+              <w:rPr>
+                <w:rFonts w:ascii="Times New Roman" w:hAnsi="Times New Roman" w:cs="Times New Roman"/>
+              </w:rPr>
+              <w:t>ollection of references to Book objects. Users create and name these, and they are displayed in the user interface as a means of giving the Users organization in navigating through their saved books.</w:t>
+            </w:r>
+          </w:p>
+        </w:tc>
+      </w:tr>
+      <w:tr>
+        <w:tc>
+          <w:tcPr>
+            <w:tcW w:w="1975" w:type="dxa"/>
+          </w:tcPr>
+          <w:p>
+            <w:pPr>
+              <w:spacing w:line="276" w:lineRule="auto"/>
+              <w:rPr>
+                <w:rFonts w:ascii="Times New Roman" w:hAnsi="Times New Roman" w:cs="Times New Roman"/>
+                <w:b/>
+              </w:rPr>
+            </w:pPr>
+            <w:r>
+              <w:rPr>
+                <w:rFonts w:ascii="Times New Roman" w:hAnsi="Times New Roman" w:cs="Times New Roman"/>
+                <w:b/>
+              </w:rPr>
+              <w:t>Classification</w:t>
+            </w:r>
+          </w:p>
+        </w:tc>
+        <w:tc>
+          <w:tcPr>
+            <w:tcW w:w="7375" w:type="dxa"/>
+          </w:tcPr>
+          <w:p>
+            <w:pPr>
+              <w:spacing w:line="276" w:lineRule="auto"/>
+              <w:rPr>
+                <w:rFonts w:ascii="Times New Roman" w:hAnsi="Times New Roman" w:cs="Times New Roman"/>
+                <w:b/>
+              </w:rPr>
+            </w:pPr>
+            <w:r>
+              <w:rPr>
+                <w:rFonts w:ascii="Times New Roman" w:hAnsi="Times New Roman" w:cs="Times New Roman"/>
+              </w:rPr>
+              <w:t>A</w:t>
+            </w:r>
+            <w:r>
+              <w:rPr>
+                <w:rFonts w:ascii="Times New Roman" w:hAnsi="Times New Roman" w:cs="Times New Roman"/>
+              </w:rPr>
+              <w:t>ll books have a classification of either “Read”, “To-Read”, or “Currently-Reading”. This affects what associations they have. Only “Read” books can have a Rating or Review, and only “Currently-Reading” books can have Progress. However, a book can change classification- for instance, it can first be classified as “Want-To-Read” and then, when the user starts the book, the classification can be changed to “Currently-Reading”.</w:t>
+            </w:r>
+          </w:p>
+        </w:tc>
+      </w:tr>
+      <w:tr>
+        <w:tc>
+          <w:tcPr>
+            <w:tcW w:w="1975" w:type="dxa"/>
+          </w:tcPr>
+          <w:p>
+            <w:pPr>
+              <w:spacing w:line="276" w:lineRule="auto"/>
+              <w:rPr>
+                <w:rFonts w:ascii="Times New Roman" w:hAnsi="Times New Roman" w:cs="Times New Roman"/>
+                <w:b/>
+              </w:rPr>
+            </w:pPr>
+            <w:r>
+              <w:rPr>
+                <w:rFonts w:ascii="Times New Roman" w:hAnsi="Times New Roman" w:cs="Times New Roman"/>
+                <w:b/>
+              </w:rPr>
+              <w:t>Progress</w:t>
+            </w:r>
+          </w:p>
+        </w:tc>
+        <w:tc>
+          <w:tcPr>
+            <w:tcW w:w="7375" w:type="dxa"/>
+          </w:tcPr>
+          <w:p>
+            <w:pPr>
+              <w:spacing w:line="276" w:lineRule="auto"/>
+              <w:rPr>
+                <w:rFonts w:ascii="Times New Roman" w:hAnsi="Times New Roman" w:cs="Times New Roman"/>
+                <w:b/>
+              </w:rPr>
+            </w:pPr>
+            <w:r>
+              <w:rPr>
+                <w:rFonts w:ascii="Times New Roman" w:hAnsi="Times New Roman" w:cs="Times New Roman"/>
+              </w:rPr>
+              <w:t>T</w:t>
+            </w:r>
+            <w:r>
+              <w:rPr>
+                <w:rFonts w:ascii="Times New Roman" w:hAnsi="Times New Roman" w:cs="Times New Roman"/>
+              </w:rPr>
+              <w:t>he User’s progress in a book they are currently reading. User will enter a page number, and Progress is calculated by dividing their page number by the total pages in the book. It is displayed as a percentage</w:t>
+            </w:r>
+            <w:r>
+              <w:rPr>
+                <w:rFonts w:ascii="Times New Roman" w:hAnsi="Times New Roman" w:cs="Times New Roman"/>
+              </w:rPr>
+              <w:t>.</w:t>
+            </w:r>
+          </w:p>
+        </w:tc>
+      </w:tr>
+      <w:tr>
+        <w:tc>
+          <w:tcPr>
+            <w:tcW w:w="1975" w:type="dxa"/>
+          </w:tcPr>
+          <w:p>
+            <w:pPr>
+              <w:spacing w:line="276" w:lineRule="auto"/>
+              <w:rPr>
+                <w:rFonts w:ascii="Times New Roman" w:hAnsi="Times New Roman" w:cs="Times New Roman"/>
+                <w:b/>
+              </w:rPr>
+            </w:pPr>
+            <w:r>
+              <w:rPr>
+                <w:rFonts w:ascii="Times New Roman" w:hAnsi="Times New Roman" w:cs="Times New Roman"/>
+                <w:b/>
+              </w:rPr>
+              <w:t>Rating</w:t>
+            </w:r>
+          </w:p>
+        </w:tc>
+        <w:tc>
+          <w:tcPr>
+            <w:tcW w:w="7375" w:type="dxa"/>
+          </w:tcPr>
+          <w:p>
+            <w:pPr>
+              <w:spacing w:line="276" w:lineRule="auto"/>
+              <w:rPr>
+                <w:rFonts w:ascii="Times New Roman" w:hAnsi="Times New Roman" w:cs="Times New Roman"/>
+                <w:b/>
+              </w:rPr>
+            </w:pPr>
+            <w:r>
+              <w:rPr>
+                <w:rFonts w:ascii="Times New Roman" w:hAnsi="Times New Roman" w:cs="Times New Roman"/>
+              </w:rPr>
+              <w:t>T</w:t>
+            </w:r>
+            <w:r>
+              <w:rPr>
+                <w:rFonts w:ascii="Times New Roman" w:hAnsi="Times New Roman" w:cs="Times New Roman"/>
+              </w:rPr>
+              <w:t>he User’s personal rating out of ten for a book they have read. Only applies to books classified as “Read”.</w:t>
+            </w:r>
+          </w:p>
+        </w:tc>
+      </w:tr>
+      <w:tr>
+        <w:tc>
+          <w:tcPr>
+            <w:tcW w:w="1975" w:type="dxa"/>
+          </w:tcPr>
+          <w:p>
+            <w:pPr>
+              <w:spacing w:line="276" w:lineRule="auto"/>
+              <w:rPr>
+                <w:rFonts w:ascii="Times New Roman" w:hAnsi="Times New Roman" w:cs="Times New Roman"/>
+                <w:b/>
+              </w:rPr>
+            </w:pPr>
+            <w:r>
+              <w:rPr>
+                <w:rFonts w:ascii="Times New Roman" w:hAnsi="Times New Roman" w:cs="Times New Roman"/>
+                <w:b/>
+              </w:rPr>
+              <w:t>Review</w:t>
+            </w:r>
+          </w:p>
+        </w:tc>
+        <w:tc>
+          <w:tcPr>
+            <w:tcW w:w="7375" w:type="dxa"/>
+          </w:tcPr>
+          <w:p>
+            <w:pPr>
+              <w:spacing w:line="276" w:lineRule="auto"/>
+              <w:rPr>
+                <w:rFonts w:ascii="Times New Roman" w:hAnsi="Times New Roman" w:cs="Times New Roman"/>
+              </w:rPr>
+            </w:pPr>
+            <w:r>
+              <w:rPr>
+                <w:rFonts w:ascii="Times New Roman" w:hAnsi="Times New Roman" w:cs="Times New Roman"/>
+              </w:rPr>
+              <w:t>T</w:t>
+            </w:r>
+            <w:r>
+              <w:rPr>
+                <w:rFonts w:ascii="Times New Roman" w:hAnsi="Times New Roman" w:cs="Times New Roman"/>
+              </w:rPr>
+              <w:t>he User’s person</w:t>
+            </w:r>
+            <w:r>
+              <w:rPr>
+                <w:rFonts w:ascii="Times New Roman" w:hAnsi="Times New Roman" w:cs="Times New Roman"/>
+              </w:rPr>
+              <w:t>al</w:t>
+            </w:r>
+            <w:r>
+              <w:rPr>
+                <w:rFonts w:ascii="Times New Roman" w:hAnsi="Times New Roman" w:cs="Times New Roman"/>
+              </w:rPr>
+              <w:t xml:space="preserve"> “Review” of a book they have read. Stored as plain text that they enter through a form.</w:t>
+            </w:r>
+          </w:p>
+        </w:tc>
+      </w:tr>
+      <w:tr>
+        <w:tc>
+          <w:tcPr>
+            <w:tcW w:w="1975" w:type="dxa"/>
+          </w:tcPr>
+          <w:p>
+            <w:pPr>
+              <w:spacing w:line="276" w:lineRule="auto"/>
+              <w:rPr>
+                <w:rFonts w:ascii="Times New Roman" w:hAnsi="Times New Roman" w:cs="Times New Roman"/>
+                <w:b/>
+              </w:rPr>
+            </w:pPr>
+            <w:r>
+              <w:rPr>
+                <w:rFonts w:ascii="Times New Roman" w:hAnsi="Times New Roman" w:cs="Times New Roman"/>
+                <w:b/>
+              </w:rPr>
+              <w:t>User</w:t>
+            </w:r>
+          </w:p>
+        </w:tc>
+        <w:tc>
+          <w:tcPr>
+            <w:tcW w:w="7375" w:type="dxa"/>
+          </w:tcPr>
+          <w:p>
+            <w:pPr>
+              <w:spacing w:line="276" w:lineRule="auto"/>
+              <w:rPr>
+                <w:rFonts w:ascii="Times New Roman" w:hAnsi="Times New Roman" w:cs="Times New Roman"/>
+                <w:b/>
+              </w:rPr>
+            </w:pPr>
+            <w:r>
+              <w:rPr>
+                <w:rFonts w:ascii="Times New Roman" w:hAnsi="Times New Roman" w:cs="Times New Roman"/>
+              </w:rPr>
+              <w:t>A</w:t>
+            </w:r>
+            <w:r>
+              <w:rPr>
+                <w:rFonts w:ascii="Times New Roman" w:hAnsi="Times New Roman" w:cs="Times New Roman"/>
+              </w:rPr>
+              <w:t xml:space="preserve"> class representative of the user that summons their credentials, such as their name and username</w:t>
+            </w:r>
+            <w:r>
+              <w:rPr>
+                <w:rFonts w:ascii="Times New Roman" w:hAnsi="Times New Roman" w:cs="Times New Roman"/>
+                <w:b/>
+              </w:rPr>
+              <w:t>.</w:t>
+            </w:r>
+          </w:p>
+        </w:tc>
+      </w:tr>
+    </w:tbl>
+    <w:p>
+      <w:pPr>
         <w:spacing w:line="276" w:lineRule="auto"/>
         <w:rPr>
           <w:rFonts w:ascii="Times New Roman" w:hAnsi="Times New Roman" w:cs="Times New Roman"/>
           <w:b/>
         </w:rPr>
       </w:pPr>
-      <w:r>
-        <w:rPr>
-          <w:rFonts w:ascii="Times New Roman" w:hAnsi="Times New Roman" w:cs="Times New Roman"/>
-          <w:b/>
-        </w:rPr>
-        <w:t xml:space="preserve">All- </w:t>
-      </w:r>
-      <w:r>
-        <w:rPr>
-          <w:rFonts w:ascii="Times New Roman" w:hAnsi="Times New Roman" w:cs="Times New Roman"/>
-        </w:rPr>
-        <w:t>A Category-like list that stores a collection of books. This is where all books created are stored and can be used to generate a list of all of the books at any time. This is also where the user goes to find any books that they have not otherwise categorized.</w:t>
-      </w:r>
-    </w:p>
-    <w:p>
-      <w:pPr>
-        <w:pStyle w:val="ListParagraph"/>
-        <w:numPr>
-          <w:ilvl w:val="0"/>
-          <w:numId w:val="1"/>
-        </w:numPr>
-        <w:spacing w:line="276" w:lineRule="auto"/>
-        <w:rPr>
-          <w:rFonts w:ascii="Times New Roman" w:hAnsi="Times New Roman" w:cs="Times New Roman"/>
-          <w:b/>
-        </w:rPr>
-      </w:pPr>
-      <w:r>
-        <w:rPr>
-          <w:rFonts w:ascii="Times New Roman" w:hAnsi="Times New Roman" w:cs="Times New Roman"/>
-          <w:b/>
-        </w:rPr>
-        <w:t xml:space="preserve">Book- </w:t>
-      </w:r>
-      <w:r>
-        <w:rPr>
-          <w:rFonts w:ascii="Times New Roman" w:hAnsi="Times New Roman" w:cs="Times New Roman"/>
-        </w:rPr>
-        <w:t>a class representing a physical book that the user may have read or wants to read. Will have attributes, such as Title, Author, and number of pages corresponding to the physical book.</w:t>
-      </w:r>
-    </w:p>
-    <w:p>
-      <w:pPr>
-        <w:pStyle w:val="ListParagraph"/>
-        <w:numPr>
-          <w:ilvl w:val="0"/>
-          <w:numId w:val="1"/>
-        </w:numPr>
-        <w:spacing w:line="276" w:lineRule="auto"/>
-        <w:rPr>
-          <w:rFonts w:ascii="Times New Roman" w:hAnsi="Times New Roman" w:cs="Times New Roman"/>
-          <w:b/>
-        </w:rPr>
-      </w:pPr>
-      <w:r>
-        <w:rPr>
-          <w:rFonts w:ascii="Times New Roman" w:hAnsi="Times New Roman" w:cs="Times New Roman"/>
-          <w:b/>
-        </w:rPr>
-        <w:t>BookID</w:t>
-      </w:r>
-      <w:r>
-        <w:rPr>
-          <w:rFonts w:ascii="Times New Roman" w:hAnsi="Times New Roman" w:cs="Times New Roman"/>
-        </w:rPr>
-        <w:t xml:space="preserve">- a hidden attribute in the Book class that distinguishes the Book objects from one another and acts as a primary key in the database holding all books. </w:t>
-      </w:r>
-    </w:p>
-    <w:p>
-      <w:pPr>
-        <w:pStyle w:val="ListParagraph"/>
-        <w:numPr>
-          <w:ilvl w:val="0"/>
-          <w:numId w:val="1"/>
-        </w:numPr>
-        <w:spacing w:line="276" w:lineRule="auto"/>
-        <w:rPr>
-          <w:rFonts w:ascii="Times New Roman" w:hAnsi="Times New Roman" w:cs="Times New Roman"/>
-          <w:b/>
-        </w:rPr>
-      </w:pPr>
-      <w:r>
-        <w:rPr>
-          <w:rFonts w:ascii="Times New Roman" w:hAnsi="Times New Roman" w:cs="Times New Roman"/>
-          <w:b/>
-        </w:rPr>
-        <w:t>Category</w:t>
-      </w:r>
-      <w:r>
-        <w:rPr>
-          <w:rFonts w:ascii="Times New Roman" w:hAnsi="Times New Roman" w:cs="Times New Roman"/>
-        </w:rPr>
-        <w:t xml:space="preserve">- </w:t>
-      </w:r>
-      <w:r>
-        <w:rPr>
-          <w:rFonts w:ascii="Times New Roman" w:hAnsi="Times New Roman" w:cs="Times New Roman"/>
-        </w:rPr>
-        <w:t>collection of references to Book objects. Users create and name these, and they are displayed in the user interface as a means of giving the Users organization in navigating through their saved books.</w:t>
-      </w:r>
-    </w:p>
-    <w:p>
-      <w:pPr>
-        <w:pStyle w:val="ListParagraph"/>
-        <w:numPr>
-          <w:ilvl w:val="0"/>
-          <w:numId w:val="1"/>
-        </w:numPr>
-        <w:spacing w:line="276" w:lineRule="auto"/>
-        <w:rPr>
-          <w:rFonts w:ascii="Times New Roman" w:hAnsi="Times New Roman" w:cs="Times New Roman"/>
-          <w:b/>
-        </w:rPr>
-      </w:pPr>
-      <w:r>
-        <w:rPr>
-          <w:rFonts w:ascii="Times New Roman" w:hAnsi="Times New Roman" w:cs="Times New Roman"/>
-          <w:b/>
-        </w:rPr>
-        <w:t>Classification</w:t>
-      </w:r>
-      <w:r>
-        <w:rPr>
-          <w:rFonts w:ascii="Times New Roman" w:hAnsi="Times New Roman" w:cs="Times New Roman"/>
-        </w:rPr>
-        <w:t>- all books have a classification of either “Read”, “To-Read”, or “Currently-Reading”. This affects what associations they have. Only “Read” books can have a Rating or Review, and only “Currently-Reading” books can have Progress. However, a book can change classification- for instance, it can first be classified as “Want-To-Read” and then, when the user starts the book, the classification can be changed to “Currently-Reading”.</w:t>
-      </w:r>
-    </w:p>
-    <w:p>
-      <w:pPr>
-        <w:pStyle w:val="ListParagraph"/>
-        <w:numPr>
-          <w:ilvl w:val="0"/>
-          <w:numId w:val="1"/>
-        </w:numPr>
-        <w:spacing w:line="276" w:lineRule="auto"/>
-        <w:rPr>
-          <w:rFonts w:ascii="Times New Roman" w:hAnsi="Times New Roman" w:cs="Times New Roman"/>
-          <w:b/>
-        </w:rPr>
-      </w:pPr>
-      <w:r>
-        <w:rPr>
-          <w:rFonts w:ascii="Times New Roman" w:hAnsi="Times New Roman" w:cs="Times New Roman"/>
-          <w:b/>
-        </w:rPr>
-        <w:t>Progress</w:t>
-      </w:r>
-      <w:r>
-        <w:rPr>
-          <w:rFonts w:ascii="Times New Roman" w:hAnsi="Times New Roman" w:cs="Times New Roman"/>
-        </w:rPr>
-        <w:t xml:space="preserve">- </w:t>
-      </w:r>
-      <w:r>
-        <w:rPr>
-          <w:rFonts w:ascii="Times New Roman" w:hAnsi="Times New Roman" w:cs="Times New Roman"/>
-        </w:rPr>
-        <w:t>the User’s progress in a book they are currently reading. User will enter a page number, and Progress is calculated by dividing their page number by the total pages in the book. It is displayed as a percentage</w:t>
-      </w:r>
-    </w:p>
-    <w:p>
-      <w:pPr>
-        <w:pStyle w:val="ListParagraph"/>
-        <w:numPr>
-          <w:ilvl w:val="0"/>
-          <w:numId w:val="1"/>
-        </w:numPr>
-        <w:spacing w:line="276" w:lineRule="auto"/>
-        <w:rPr>
-          <w:rFonts w:ascii="Times New Roman" w:hAnsi="Times New Roman" w:cs="Times New Roman"/>
-          <w:b/>
-        </w:rPr>
-      </w:pPr>
-      <w:r>
-        <w:rPr>
-          <w:rFonts w:ascii="Times New Roman" w:hAnsi="Times New Roman" w:cs="Times New Roman"/>
-          <w:b/>
-        </w:rPr>
-        <w:t xml:space="preserve">Rating- </w:t>
-      </w:r>
-      <w:r>
-        <w:rPr>
-          <w:rFonts w:ascii="Times New Roman" w:hAnsi="Times New Roman" w:cs="Times New Roman"/>
-        </w:rPr>
-        <w:t>the User’s personal rating out of ten for a book they have read. Only applies to books classified as “Read”.</w:t>
-      </w:r>
-    </w:p>
-    <w:p>
-      <w:pPr>
-        <w:pStyle w:val="ListParagraph"/>
-        <w:numPr>
-          <w:ilvl w:val="0"/>
-          <w:numId w:val="1"/>
-        </w:numPr>
-        <w:spacing w:line="276" w:lineRule="auto"/>
-        <w:rPr>
-          <w:rFonts w:ascii="Times New Roman" w:hAnsi="Times New Roman" w:cs="Times New Roman"/>
-          <w:b/>
-        </w:rPr>
-      </w:pPr>
-      <w:r>
-        <w:rPr>
-          <w:rFonts w:ascii="Times New Roman" w:hAnsi="Times New Roman" w:cs="Times New Roman"/>
-          <w:b/>
-        </w:rPr>
-        <w:t xml:space="preserve">Review- </w:t>
-      </w:r>
-      <w:r>
-        <w:rPr>
-          <w:rFonts w:ascii="Times New Roman" w:hAnsi="Times New Roman" w:cs="Times New Roman"/>
-        </w:rPr>
-        <w:t xml:space="preserve">the User’s person “Review” of a book </w:t>
-      </w:r>
-      <w:r>
-        <w:rPr>
-          <w:rFonts w:ascii="Times New Roman" w:hAnsi="Times New Roman" w:cs="Times New Roman"/>
-        </w:rPr>
-        <w:t xml:space="preserve">they have read. Stored as plain text that they enter through a form. </w:t>
-      </w:r>
-    </w:p>
-    <w:p>
-      <w:pPr>
-        <w:pStyle w:val="ListParagraph"/>
-        <w:numPr>
-          <w:ilvl w:val="0"/>
-          <w:numId w:val="1"/>
-        </w:numPr>
-        <w:spacing w:line="276" w:lineRule="auto"/>
-        <w:rPr>
-          <w:rFonts w:ascii="Times New Roman" w:hAnsi="Times New Roman" w:cs="Times New Roman"/>
-          <w:b/>
-        </w:rPr>
-      </w:pPr>
-      <w:r>
-        <w:rPr>
-          <w:rFonts w:ascii="Times New Roman" w:hAnsi="Times New Roman" w:cs="Times New Roman"/>
-          <w:b/>
-        </w:rPr>
-        <w:t xml:space="preserve">User- </w:t>
-      </w:r>
-      <w:r>
-        <w:rPr>
-          <w:rFonts w:ascii="Times New Roman" w:hAnsi="Times New Roman" w:cs="Times New Roman"/>
-        </w:rPr>
-        <w:t>a class representative of the user that summons their credentials, such as their name and username</w:t>
-      </w:r>
-      <w:bookmarkStart w:id="0" w:name="_GoBack"/>
-      <w:bookmarkEnd w:id="0"/>
     </w:p>
     <w:sectPr>
       <w:pgSz w:w="12240" w:h="15840"/>
@@ -843,6 +1326,22 @@
       <w:contextualSpacing/>
     </w:pPr>
   </w:style>
+  <w:style w:type="table" w:styleId="TableGrid">
+    <w:name w:val="Table Grid"/>
+    <w:basedOn w:val="TableNormal"/>
+    <w:uiPriority w:val="39"/>
+    <w:rsid w:val="00DF00B2"/>
+    <w:tblPr>
+      <w:tblBorders>
+        <w:top w:val="single" w:sz="4" w:space="0" w:color="auto"/>
+        <w:left w:val="single" w:sz="4" w:space="0" w:color="auto"/>
+        <w:bottom w:val="single" w:sz="4" w:space="0" w:color="auto"/>
+        <w:right w:val="single" w:sz="4" w:space="0" w:color="auto"/>
+        <w:insideH w:val="single" w:sz="4" w:space="0" w:color="auto"/>
+        <w:insideV w:val="single" w:sz="4" w:space="0" w:color="auto"/>
+      </w:tblBorders>
+    </w:tblPr>
+  </w:style>
 </w:styles>
 </file>
 

</xml_diff>